<commit_message>
Working on 3.1.2 Working on XQuery 3.1.2_1 Made getSummary in arkademodel: Get tabel from summary in testreport in arkade html
</commit_message>
<xml_diff>
--- a/out/production/bachelorinnlandet/chapters/3.1.2.docx
+++ b/out/production/bachelorinnlandet/chapters/3.1.2.docx
@@ -27,7 +27,13 @@
     <w:p/>
     <w:p>
       <w:r>
-        <w:t>Her er det også såpass mange typer feil som kan dukke opp, at det heller er delt opp i egne Input Output bulker.</w:t>
+        <w:t>Her er det også såpass mange typer feil som kan dukke opp, at det heller er delt opp i egne Input Out</w:t>
+      </w:r>
+      <w:r>
+        <w:t>-</w:t>
+      </w:r>
+      <w:r>
+        <w:t>put bulker.</w:t>
       </w:r>
     </w:p>
     <w:p/>
@@ -257,7 +263,17 @@
         <w:t xml:space="preserve">BaseX </w:t>
       </w:r>
       <w:r>
-        <w:t>A_Do8_Dokumentobjekter_uten_dokumentfiler.xq</w:t>
+        <w:t>A_Do8_</w:t>
+      </w:r>
+      <w:r>
+        <w:rPr>
+          <w:b/>
+          <w:bCs/>
+        </w:rPr>
+        <w:t>Dokumentobjekter</w:t>
+      </w:r>
+      <w:r>
+        <w:t>_uten_dokumentfiler.xq</w:t>
       </w:r>
       <w:r>
         <w:t xml:space="preserve"> for å finne hvilke dokumentobjekter dette gjelder. Hvis det gjelder mange objekter (f.eks. mer enn 25) bør disse skrives ut til vedlegg (.xlsx format) i stedet med samme oppsett som under.</w:t>

</xml_diff>